<commit_message>
Update first production paper version
</commit_message>
<xml_diff>
--- a/doc/paper/PB decline.docx
+++ b/doc/paper/PB decline.docx
@@ -7532,8 +7532,6 @@
           <w:szCs w:val="22"/>
         </w:rPr>
       </w:pPr>
-      <w:commentRangeStart w:id="8"/>
-      <w:commentRangeStart w:id="9"/>
       <w:r>
         <w:rPr>
           <w:rFonts w:ascii="Arial" w:hAnsi="Arial" w:cs="Arial"/>
@@ -7552,7 +7550,25 @@
           <w:sz w:val="22"/>
           <w:szCs w:val="22"/>
         </w:rPr>
-        <w:t xml:space="preserve"> model 2 (</w:t>
+        <w:t xml:space="preserve"> </w:t>
+      </w:r>
+      <w:r>
+        <w:rPr>
+          <w:rFonts w:ascii="Arial" w:hAnsi="Arial" w:cs="Arial"/>
+          <w:noProof/>
+          <w:sz w:val="22"/>
+          <w:szCs w:val="22"/>
+        </w:rPr>
+        <w:t>expected values of model</w:t>
+      </w:r>
+      <w:r>
+        <w:rPr>
+          <w:rFonts w:ascii="Arial" w:hAnsi="Arial" w:cs="Arial"/>
+          <w:noProof/>
+          <w:sz w:val="22"/>
+          <w:szCs w:val="22"/>
+        </w:rPr>
+        <w:t xml:space="preserve"> 2 (</w:t>
       </w:r>
       <w:r>
         <w:rPr>
@@ -7562,25 +7578,23 @@
         </w:rPr>
         <w:t>appendix</w:t>
       </w:r>
-      <w:ins w:id="10" w:author="Autor">
-        <w:r>
-          <w:rPr>
-            <w:rFonts w:ascii="Arial" w:hAnsi="Arial" w:cs="Arial"/>
-            <w:sz w:val="22"/>
-            <w:szCs w:val="22"/>
-          </w:rPr>
-          <w:t xml:space="preserve"> - </w:t>
-        </w:r>
-        <w:r>
-          <w:rPr>
-            <w:rFonts w:ascii="Arial" w:hAnsi="Arial" w:cs="Arial"/>
-            <w:noProof/>
-            <w:sz w:val="22"/>
-            <w:szCs w:val="22"/>
-          </w:rPr>
-          <w:t>Table 2</w:t>
-        </w:r>
-      </w:ins>
+      <w:r>
+        <w:rPr>
+          <w:rFonts w:ascii="Arial" w:hAnsi="Arial" w:cs="Arial"/>
+          <w:sz w:val="22"/>
+          <w:szCs w:val="22"/>
+        </w:rPr>
+        <w:t xml:space="preserve"> - </w:t>
+      </w:r>
+      <w:r>
+        <w:rPr>
+          <w:rFonts w:ascii="Arial" w:hAnsi="Arial" w:cs="Arial"/>
+          <w:noProof/>
+          <w:sz w:val="22"/>
+          <w:szCs w:val="22"/>
+        </w:rPr>
+        <w:t>Table 2</w:t>
+      </w:r>
       <w:r>
         <w:rPr>
           <w:rFonts w:ascii="Arial" w:hAnsi="Arial" w:cs="Arial"/>
@@ -7589,22 +7603,6 @@
           <w:szCs w:val="22"/>
         </w:rPr>
         <w:t>)</w:t>
-      </w:r>
-      <w:commentRangeEnd w:id="8"/>
-      <w:r>
-        <w:rPr>
-          <w:rStyle w:val="Refdecomentrio"/>
-          <w:lang w:eastAsia="pt-BR"/>
-        </w:rPr>
-        <w:commentReference w:id="8"/>
-      </w:r>
-      <w:commentRangeEnd w:id="9"/>
-      <w:r>
-        <w:rPr>
-          <w:rStyle w:val="Refdecomentrio"/>
-          <w:lang w:eastAsia="pt-BR"/>
-        </w:rPr>
-        <w:commentReference w:id="9"/>
       </w:r>
     </w:p>
     <w:p>
@@ -7678,6 +7676,704 @@
                 <pic:pic xmlns:pic="http://schemas.openxmlformats.org/drawingml/2006/picture">
                   <pic:nvPicPr>
                     <pic:cNvPr id="3" name="Imagem 3" descr="Gráfico&#10;&#10;Descrição gerada automaticamente"/>
+                    <pic:cNvPicPr/>
+                  </pic:nvPicPr>
+                  <pic:blipFill>
+                    <a:blip r:embed="rId10"/>
+                    <a:stretch>
+                      <a:fillRect/>
+                    </a:stretch>
+                  </pic:blipFill>
+                  <pic:spPr>
+                    <a:xfrm>
+                      <a:off x="0" y="0"/>
+                      <a:ext cx="4139192" cy="2877318"/>
+                    </a:xfrm>
+                    <a:prstGeom prst="rect">
+                      <a:avLst/>
+                    </a:prstGeom>
+                  </pic:spPr>
+                </pic:pic>
+              </a:graphicData>
+            </a:graphic>
+          </wp:inline>
+        </w:drawing>
+      </w:r>
+    </w:p>
+    <w:p>
+      <w:pPr>
+        <w:spacing w:line="480" w:lineRule="auto"/>
+        <w:jc w:val="both"/>
+        <w:rPr>
+          <w:rFonts w:ascii="Arial" w:hAnsi="Arial" w:cs="Arial"/>
+          <w:sz w:val="22"/>
+          <w:szCs w:val="22"/>
+        </w:rPr>
+      </w:pPr>
+      <w:r>
+        <w:rPr>
+          <w:rFonts w:ascii="Arial" w:hAnsi="Arial" w:cs="Arial"/>
+          <w:b/>
+          <w:bCs/>
+          <w:noProof/>
+          <w:sz w:val="22"/>
+          <w:szCs w:val="22"/>
+        </w:rPr>
+        <w:t>Source:</w:t>
+      </w:r>
+      <w:r>
+        <w:rPr>
+          <w:rFonts w:ascii="Arial" w:hAnsi="Arial" w:cs="Arial"/>
+          <w:noProof/>
+          <w:sz w:val="22"/>
+          <w:szCs w:val="22"/>
+        </w:rPr>
+        <w:t xml:space="preserve"> </w:t>
+      </w:r>
+      <w:r>
+        <w:rPr>
+          <w:rFonts w:ascii="Arial" w:hAnsi="Arial" w:cs="Arial"/>
+          <w:noProof/>
+          <w:sz w:val="22"/>
+          <w:szCs w:val="22"/>
+        </w:rPr>
+        <w:t>expected values of model 2</w:t>
+      </w:r>
+      <w:r>
+        <w:rPr>
+          <w:rFonts w:ascii="Arial" w:hAnsi="Arial" w:cs="Arial"/>
+          <w:noProof/>
+          <w:sz w:val="22"/>
+          <w:szCs w:val="22"/>
+        </w:rPr>
+        <w:t xml:space="preserve"> 2 (</w:t>
+      </w:r>
+      <w:r>
+        <w:rPr>
+          <w:rFonts w:ascii="Arial" w:hAnsi="Arial" w:cs="Arial"/>
+          <w:sz w:val="22"/>
+          <w:szCs w:val="22"/>
+        </w:rPr>
+        <w:t>appendix</w:t>
+      </w:r>
+      <w:r>
+        <w:rPr>
+          <w:rFonts w:ascii="Arial" w:hAnsi="Arial" w:cs="Arial"/>
+          <w:sz w:val="22"/>
+          <w:szCs w:val="22"/>
+        </w:rPr>
+        <w:t xml:space="preserve"> - </w:t>
+      </w:r>
+      <w:r>
+        <w:rPr>
+          <w:rFonts w:ascii="Arial" w:hAnsi="Arial" w:cs="Arial"/>
+          <w:noProof/>
+          <w:sz w:val="22"/>
+          <w:szCs w:val="22"/>
+        </w:rPr>
+        <w:t>Table 2</w:t>
+      </w:r>
+      <w:r>
+        <w:rPr>
+          <w:rFonts w:ascii="Arial" w:hAnsi="Arial" w:cs="Arial"/>
+          <w:noProof/>
+          <w:sz w:val="22"/>
+          <w:szCs w:val="22"/>
+        </w:rPr>
+        <w:t>)</w:t>
+      </w:r>
+    </w:p>
+    <w:p>
+      <w:pPr>
+        <w:spacing w:line="480" w:lineRule="auto"/>
+        <w:jc w:val="both"/>
+        <w:rPr>
+          <w:rFonts w:ascii="Arial" w:hAnsi="Arial" w:cs="Arial"/>
+          <w:sz w:val="22"/>
+          <w:szCs w:val="22"/>
+        </w:rPr>
+      </w:pPr>
+    </w:p>
+    <w:p>
+      <w:pPr>
+        <w:spacing w:line="480" w:lineRule="auto"/>
+        <w:jc w:val="both"/>
+        <w:rPr>
+          <w:rFonts w:ascii="Arial" w:hAnsi="Arial" w:cs="Arial"/>
+          <w:b/>
+          <w:bCs/>
+          <w:sz w:val="22"/>
+          <w:szCs w:val="22"/>
+        </w:rPr>
+      </w:pPr>
+      <w:r>
+        <w:rPr>
+          <w:rFonts w:ascii="Arial" w:hAnsi="Arial" w:cs="Arial"/>
+          <w:b/>
+          <w:bCs/>
+          <w:sz w:val="22"/>
+          <w:szCs w:val="22"/>
+        </w:rPr>
+        <w:t>Figure 4 – PB and administrative continuity</w:t>
+      </w:r>
+    </w:p>
+    <w:p>
+      <w:pPr>
+        <w:spacing w:line="480" w:lineRule="auto"/>
+        <w:jc w:val="both"/>
+        <w:rPr>
+          <w:rFonts w:ascii="Arial" w:hAnsi="Arial" w:cs="Arial"/>
+          <w:b/>
+          <w:bCs/>
+          <w:noProof/>
+          <w:sz w:val="22"/>
+          <w:szCs w:val="22"/>
+        </w:rPr>
+      </w:pPr>
+      <w:r>
+        <w:rPr>
+          <w:rFonts w:ascii="Arial" w:hAnsi="Arial" w:cs="Arial"/>
+          <w:b/>
+          <w:bCs/>
+          <w:noProof/>
+          <w:sz w:val="22"/>
+          <w:szCs w:val="22"/>
+        </w:rPr>
+        <w:lastRenderedPageBreak/>
+        <w:drawing>
+          <wp:inline distT="0" distB="0" distL="0" distR="0" wp14:anchorId="119AA1B0" wp14:editId="0672E79B">
+            <wp:extent cx="4139192" cy="2877318"/>
+            <wp:effectExtent l="0" t="0" r="0" b="0"/>
+            <wp:docPr id="4" name="Imagem 4" descr="Gráfico, Gráfico de caixa estreita&#10;&#10;Descrição gerada automaticamente"/>
+            <wp:cNvGraphicFramePr>
+              <a:graphicFrameLocks xmlns:a="http://schemas.openxmlformats.org/drawingml/2006/main" noChangeAspect="1"/>
+            </wp:cNvGraphicFramePr>
+            <a:graphic xmlns:a="http://schemas.openxmlformats.org/drawingml/2006/main">
+              <a:graphicData uri="http://schemas.openxmlformats.org/drawingml/2006/picture">
+                <pic:pic xmlns:pic="http://schemas.openxmlformats.org/drawingml/2006/picture">
+                  <pic:nvPicPr>
+                    <pic:cNvPr id="4" name="Imagem 4" descr="Gráfico, Gráfico de caixa estreita&#10;&#10;Descrição gerada automaticamente"/>
+                    <pic:cNvPicPr/>
+                  </pic:nvPicPr>
+                  <pic:blipFill>
+                    <a:blip r:embed="rId11"/>
+                    <a:stretch>
+                      <a:fillRect/>
+                    </a:stretch>
+                  </pic:blipFill>
+                  <pic:spPr>
+                    <a:xfrm>
+                      <a:off x="0" y="0"/>
+                      <a:ext cx="4139192" cy="2877318"/>
+                    </a:xfrm>
+                    <a:prstGeom prst="rect">
+                      <a:avLst/>
+                    </a:prstGeom>
+                  </pic:spPr>
+                </pic:pic>
+              </a:graphicData>
+            </a:graphic>
+          </wp:inline>
+        </w:drawing>
+      </w:r>
+    </w:p>
+    <w:p>
+      <w:pPr>
+        <w:spacing w:line="480" w:lineRule="auto"/>
+        <w:jc w:val="both"/>
+        <w:rPr>
+          <w:rFonts w:ascii="Arial" w:hAnsi="Arial" w:cs="Arial"/>
+          <w:sz w:val="22"/>
+          <w:szCs w:val="22"/>
+        </w:rPr>
+      </w:pPr>
+      <w:r>
+        <w:rPr>
+          <w:rFonts w:ascii="Arial" w:hAnsi="Arial" w:cs="Arial"/>
+          <w:b/>
+          <w:bCs/>
+          <w:noProof/>
+          <w:sz w:val="22"/>
+          <w:szCs w:val="22"/>
+        </w:rPr>
+        <w:t>Source:</w:t>
+      </w:r>
+      <w:r>
+        <w:rPr>
+          <w:rFonts w:ascii="Arial" w:hAnsi="Arial" w:cs="Arial"/>
+          <w:noProof/>
+          <w:sz w:val="22"/>
+          <w:szCs w:val="22"/>
+        </w:rPr>
+        <w:t xml:space="preserve"> </w:t>
+      </w:r>
+      <w:r>
+        <w:rPr>
+          <w:rFonts w:ascii="Arial" w:hAnsi="Arial" w:cs="Arial"/>
+          <w:noProof/>
+          <w:sz w:val="22"/>
+          <w:szCs w:val="22"/>
+        </w:rPr>
+        <w:t>expected values of model 2</w:t>
+      </w:r>
+      <w:r>
+        <w:rPr>
+          <w:rFonts w:ascii="Arial" w:hAnsi="Arial" w:cs="Arial"/>
+          <w:noProof/>
+          <w:sz w:val="22"/>
+          <w:szCs w:val="22"/>
+        </w:rPr>
+        <w:t xml:space="preserve"> 2 (</w:t>
+      </w:r>
+      <w:r>
+        <w:rPr>
+          <w:rFonts w:ascii="Arial" w:hAnsi="Arial" w:cs="Arial"/>
+          <w:sz w:val="22"/>
+          <w:szCs w:val="22"/>
+        </w:rPr>
+        <w:t>appendix</w:t>
+      </w:r>
+      <w:r>
+        <w:rPr>
+          <w:rFonts w:ascii="Arial" w:hAnsi="Arial" w:cs="Arial"/>
+          <w:sz w:val="22"/>
+          <w:szCs w:val="22"/>
+        </w:rPr>
+        <w:t xml:space="preserve"> - </w:t>
+      </w:r>
+      <w:r>
+        <w:rPr>
+          <w:rFonts w:ascii="Arial" w:hAnsi="Arial" w:cs="Arial"/>
+          <w:noProof/>
+          <w:sz w:val="22"/>
+          <w:szCs w:val="22"/>
+        </w:rPr>
+        <w:t>Table 2</w:t>
+      </w:r>
+      <w:r>
+        <w:rPr>
+          <w:rFonts w:ascii="Arial" w:hAnsi="Arial" w:cs="Arial"/>
+          <w:noProof/>
+          <w:sz w:val="22"/>
+          <w:szCs w:val="22"/>
+        </w:rPr>
+        <w:t>)</w:t>
+      </w:r>
+    </w:p>
+    <w:p>
+      <w:pPr>
+        <w:spacing w:line="480" w:lineRule="auto"/>
+        <w:jc w:val="both"/>
+        <w:rPr>
+          <w:rFonts w:ascii="Arial" w:hAnsi="Arial" w:cs="Arial"/>
+          <w:sz w:val="22"/>
+          <w:szCs w:val="22"/>
+        </w:rPr>
+      </w:pPr>
+    </w:p>
+    <w:p>
+      <w:pPr>
+        <w:spacing w:line="480" w:lineRule="auto"/>
+        <w:ind w:firstLine="720"/>
+        <w:jc w:val="both"/>
+        <w:rPr>
+          <w:rFonts w:ascii="Arial" w:hAnsi="Arial" w:cs="Arial"/>
+          <w:sz w:val="22"/>
+          <w:szCs w:val="22"/>
+        </w:rPr>
+      </w:pPr>
+      <w:r>
+        <w:rPr>
+          <w:rFonts w:ascii="Arial" w:hAnsi="Arial" w:cs="Arial"/>
+          <w:b/>
+          <w:bCs/>
+          <w:sz w:val="22"/>
+          <w:szCs w:val="22"/>
+        </w:rPr>
+        <w:t>Population.</w:t>
+      </w:r>
+      <w:r>
+        <w:rPr>
+          <w:rFonts w:ascii="Arial" w:hAnsi="Arial" w:cs="Arial"/>
+          <w:sz w:val="22"/>
+          <w:szCs w:val="22"/>
+        </w:rPr>
+        <w:t xml:space="preserve"> Looking at the population variable, it shows the tendency of PB to occur more often in large cities. In fact, the mere descriptive statistic shows that </w:t>
+      </w:r>
+      <w:r>
+        <w:rPr>
+          <w:rFonts w:ascii="Arial" w:hAnsi="Arial" w:cs="Arial"/>
+          <w:sz w:val="22"/>
+          <w:szCs w:val="22"/>
+        </w:rPr>
+        <w:t>8</w:t>
+      </w:r>
+      <w:r>
+        <w:rPr>
+          <w:rFonts w:ascii="Arial" w:hAnsi="Arial" w:cs="Arial"/>
+          <w:sz w:val="22"/>
+          <w:szCs w:val="22"/>
+        </w:rPr>
+        <w:t>8</w:t>
+      </w:r>
+      <w:r>
+        <w:rPr>
+          <w:rFonts w:ascii="Arial" w:hAnsi="Arial" w:cs="Arial"/>
+          <w:sz w:val="22"/>
+          <w:szCs w:val="22"/>
+        </w:rPr>
+        <w:t>% of Brazilian municipalities with more than 500,000 inhabitants have adopted PB at least once, a number that falls sharply as the population size decreases. This may help to explain how PB became a famous showcase program, even though it does not have a massive diffusion in Brazilian municipalities. Before 2003, PT also concentrated its presence in medium and large cities, a fact that changes after it takes federal office, when the party begins to spread to small towns. Figure 2 displays the interaction between the PT and the municipal population, before and after 2003. It shows that the PT effect decreases in small and medium-sized cities. In cities with more than 1 million inhabitants, PT influence over PB adoption remained at a level of 80% for the whole period.  In figure 3 we have extended the analysis by comparing the chances of PB adoption in cities with PT mayors, other left-wing mayors, and centrist or right-wing parties. It can be seen that the OP is strongly correlated with leftist parties, especially in big cities.</w:t>
+      </w:r>
+    </w:p>
+    <w:p>
+      <w:pPr>
+        <w:spacing w:line="480" w:lineRule="auto"/>
+        <w:ind w:firstLine="720"/>
+        <w:jc w:val="both"/>
+        <w:rPr>
+          <w:rFonts w:ascii="Arial" w:hAnsi="Arial" w:cs="Arial"/>
+          <w:sz w:val="22"/>
+          <w:szCs w:val="22"/>
+        </w:rPr>
+      </w:pPr>
+    </w:p>
+    <w:p>
+      <w:pPr>
+        <w:spacing w:line="480" w:lineRule="auto"/>
+        <w:ind w:firstLine="720"/>
+        <w:jc w:val="both"/>
+        <w:rPr>
+          <w:rFonts w:ascii="Arial" w:hAnsi="Arial" w:cs="Arial"/>
+          <w:sz w:val="22"/>
+          <w:szCs w:val="22"/>
+        </w:rPr>
+      </w:pPr>
+      <w:r>
+        <w:rPr>
+          <w:rFonts w:ascii="Arial" w:hAnsi="Arial" w:cs="Arial"/>
+          <w:b/>
+          <w:bCs/>
+          <w:sz w:val="22"/>
+          <w:szCs w:val="22"/>
+        </w:rPr>
+        <w:t>Political Continuity:</w:t>
+      </w:r>
+      <w:r>
+        <w:rPr>
+          <w:rFonts w:ascii="Arial" w:hAnsi="Arial" w:cs="Arial"/>
+          <w:sz w:val="22"/>
+          <w:szCs w:val="22"/>
+        </w:rPr>
+        <w:t xml:space="preserve"> The political-administrative continuity analysis considers three variables: the continuity of the party and the mayor, and their interaction with PB adoption in the previous term (lagged dependent variable). We present thus four scenarios: (a) re-elected mayors who did not adopt PB in their first term; (b) re-elected mayors adopting PB in their first term; (c) Same party succession where the previous administration did not adopt PB; and, (d) Same party succession where the previous administration adopted PB. Figure 4 shows that re-elected mayors or parties who did not adopt PB in their first term, have a very low chance of adopting PB in the following one: around 6% and 12%, for mayors, 11% and 18%, for parties, with 95% confidence. The situation changes when the previous administration already adopted PB. In this case, the re-elected mayors have between a 29% and 41% chance of continuing PB, and a same party successor, between a 29% and 44% chance of keeping everything more constant. That is, even in the case of political continuity, the tendency of mayors is to abandon PB after the first adoption in more than half of the cases</w:t>
+      </w:r>
+      <w:r>
+        <w:rPr>
+          <w:rFonts w:ascii="Arial" w:hAnsi="Arial" w:cs="Arial"/>
+          <w:sz w:val="22"/>
+          <w:szCs w:val="22"/>
+          <w:vertAlign w:val="superscript"/>
+        </w:rPr>
+        <w:footnoteReference w:id="26"/>
+      </w:r>
+      <w:r>
+        <w:rPr>
+          <w:rFonts w:ascii="Arial" w:hAnsi="Arial" w:cs="Arial"/>
+          <w:sz w:val="22"/>
+          <w:szCs w:val="22"/>
+        </w:rPr>
+        <w:t>. Another important variable to analyze is the effect of accumulated years of PB adoption</w:t>
+      </w:r>
+      <w:r>
+        <w:rPr>
+          <w:rFonts w:ascii="Arial" w:hAnsi="Arial" w:cs="Arial"/>
+          <w:sz w:val="22"/>
+          <w:szCs w:val="22"/>
+        </w:rPr>
+        <w:t xml:space="preserve"> (PB Accumulative variable)</w:t>
+      </w:r>
+      <w:r>
+        <w:rPr>
+          <w:rFonts w:ascii="Arial" w:hAnsi="Arial" w:cs="Arial"/>
+          <w:sz w:val="22"/>
+          <w:szCs w:val="22"/>
+        </w:rPr>
+        <w:t>. As expected, the longer the program is implemented in the municipality, the greater its tendency for continuity: an increase of about 6.5% points in the chances of continuity for each accumulated year, regardless of changes of party or mayor.</w:t>
+      </w:r>
+    </w:p>
+    <w:p>
+      <w:pPr>
+        <w:spacing w:line="480" w:lineRule="auto"/>
+        <w:ind w:firstLine="720"/>
+        <w:jc w:val="both"/>
+        <w:rPr>
+          <w:rFonts w:ascii="Arial" w:hAnsi="Arial" w:cs="Arial"/>
+          <w:sz w:val="22"/>
+          <w:szCs w:val="22"/>
+        </w:rPr>
+      </w:pPr>
+    </w:p>
+    <w:p>
+      <w:pPr>
+        <w:spacing w:line="480" w:lineRule="auto"/>
+        <w:jc w:val="both"/>
+        <w:rPr>
+          <w:rFonts w:ascii="Arial" w:hAnsi="Arial" w:cs="Arial"/>
+          <w:b/>
+          <w:bCs/>
+          <w:sz w:val="22"/>
+          <w:szCs w:val="22"/>
+        </w:rPr>
+      </w:pPr>
+      <w:r>
+        <w:rPr>
+          <w:rFonts w:ascii="Arial" w:hAnsi="Arial" w:cs="Arial"/>
+          <w:b/>
+          <w:bCs/>
+          <w:sz w:val="22"/>
+          <w:szCs w:val="22"/>
+        </w:rPr>
+        <w:t>Figure 5 – Estimated effects of Budget per capita on PB probability</w:t>
+      </w:r>
+    </w:p>
+    <w:p>
+      <w:pPr>
+        <w:spacing w:line="480" w:lineRule="auto"/>
+        <w:jc w:val="both"/>
+        <w:rPr>
+          <w:rFonts w:ascii="Arial" w:hAnsi="Arial" w:cs="Arial"/>
+          <w:b/>
+          <w:bCs/>
+          <w:noProof/>
+          <w:sz w:val="22"/>
+          <w:szCs w:val="22"/>
+        </w:rPr>
+      </w:pPr>
+      <w:r>
+        <w:rPr>
+          <w:rFonts w:ascii="Arial" w:hAnsi="Arial" w:cs="Arial"/>
+          <w:b/>
+          <w:bCs/>
+          <w:noProof/>
+          <w:sz w:val="22"/>
+          <w:szCs w:val="22"/>
+        </w:rPr>
+        <w:lastRenderedPageBreak/>
+        <w:drawing>
+          <wp:inline distT="0" distB="0" distL="0" distR="0" wp14:anchorId="1E306A0D" wp14:editId="305196C8">
+            <wp:extent cx="4139192" cy="2877318"/>
+            <wp:effectExtent l="0" t="0" r="0" b="0"/>
+            <wp:docPr id="5" name="Imagem 5" descr="Gráfico&#10;&#10;Descrição gerada automaticamente"/>
+            <wp:cNvGraphicFramePr>
+              <a:graphicFrameLocks xmlns:a="http://schemas.openxmlformats.org/drawingml/2006/main" noChangeAspect="1"/>
+            </wp:cNvGraphicFramePr>
+            <a:graphic xmlns:a="http://schemas.openxmlformats.org/drawingml/2006/main">
+              <a:graphicData uri="http://schemas.openxmlformats.org/drawingml/2006/picture">
+                <pic:pic xmlns:pic="http://schemas.openxmlformats.org/drawingml/2006/picture">
+                  <pic:nvPicPr>
+                    <pic:cNvPr id="5" name="Imagem 5" descr="Gráfico&#10;&#10;Descrição gerada automaticamente"/>
+                    <pic:cNvPicPr/>
+                  </pic:nvPicPr>
+                  <pic:blipFill>
+                    <a:blip r:embed="rId12"/>
+                    <a:stretch>
+                      <a:fillRect/>
+                    </a:stretch>
+                  </pic:blipFill>
+                  <pic:spPr>
+                    <a:xfrm>
+                      <a:off x="0" y="0"/>
+                      <a:ext cx="4139192" cy="2877318"/>
+                    </a:xfrm>
+                    <a:prstGeom prst="rect">
+                      <a:avLst/>
+                    </a:prstGeom>
+                  </pic:spPr>
+                </pic:pic>
+              </a:graphicData>
+            </a:graphic>
+          </wp:inline>
+        </w:drawing>
+      </w:r>
+    </w:p>
+    <w:p>
+      <w:pPr>
+        <w:spacing w:line="480" w:lineRule="auto"/>
+        <w:jc w:val="both"/>
+        <w:rPr>
+          <w:rFonts w:ascii="Arial" w:hAnsi="Arial" w:cs="Arial"/>
+          <w:sz w:val="22"/>
+          <w:szCs w:val="22"/>
+        </w:rPr>
+      </w:pPr>
+      <w:r>
+        <w:rPr>
+          <w:rFonts w:ascii="Arial" w:hAnsi="Arial" w:cs="Arial"/>
+          <w:b/>
+          <w:bCs/>
+          <w:noProof/>
+          <w:sz w:val="22"/>
+          <w:szCs w:val="22"/>
+        </w:rPr>
+        <w:t>Source:</w:t>
+      </w:r>
+      <w:r>
+        <w:rPr>
+          <w:rFonts w:ascii="Arial" w:hAnsi="Arial" w:cs="Arial"/>
+          <w:noProof/>
+          <w:sz w:val="22"/>
+          <w:szCs w:val="22"/>
+        </w:rPr>
+        <w:t xml:space="preserve"> </w:t>
+      </w:r>
+      <w:r>
+        <w:rPr>
+          <w:rFonts w:ascii="Arial" w:hAnsi="Arial" w:cs="Arial"/>
+          <w:noProof/>
+          <w:sz w:val="22"/>
+          <w:szCs w:val="22"/>
+        </w:rPr>
+        <w:t>expected values of model 2</w:t>
+      </w:r>
+      <w:r>
+        <w:rPr>
+          <w:rFonts w:ascii="Arial" w:hAnsi="Arial" w:cs="Arial"/>
+          <w:noProof/>
+          <w:sz w:val="22"/>
+          <w:szCs w:val="22"/>
+        </w:rPr>
+        <w:t xml:space="preserve"> 2 (</w:t>
+      </w:r>
+      <w:r>
+        <w:rPr>
+          <w:rFonts w:ascii="Arial" w:hAnsi="Arial" w:cs="Arial"/>
+          <w:sz w:val="22"/>
+          <w:szCs w:val="22"/>
+        </w:rPr>
+        <w:t>appendix</w:t>
+      </w:r>
+      <w:r>
+        <w:rPr>
+          <w:rFonts w:ascii="Arial" w:hAnsi="Arial" w:cs="Arial"/>
+          <w:sz w:val="22"/>
+          <w:szCs w:val="22"/>
+        </w:rPr>
+        <w:t xml:space="preserve"> - </w:t>
+      </w:r>
+      <w:r>
+        <w:rPr>
+          <w:rFonts w:ascii="Arial" w:hAnsi="Arial" w:cs="Arial"/>
+          <w:noProof/>
+          <w:sz w:val="22"/>
+          <w:szCs w:val="22"/>
+        </w:rPr>
+        <w:t>Table 2</w:t>
+      </w:r>
+      <w:r>
+        <w:rPr>
+          <w:rFonts w:ascii="Arial" w:hAnsi="Arial" w:cs="Arial"/>
+          <w:noProof/>
+          <w:sz w:val="22"/>
+          <w:szCs w:val="22"/>
+        </w:rPr>
+        <w:t>)</w:t>
+      </w:r>
+    </w:p>
+    <w:p>
+      <w:pPr>
+        <w:spacing w:line="480" w:lineRule="auto"/>
+        <w:jc w:val="both"/>
+        <w:rPr>
+          <w:rFonts w:ascii="Arial" w:hAnsi="Arial" w:cs="Arial"/>
+          <w:sz w:val="22"/>
+          <w:szCs w:val="22"/>
+        </w:rPr>
+      </w:pPr>
+    </w:p>
+    <w:p>
+      <w:pPr>
+        <w:spacing w:line="480" w:lineRule="auto"/>
+        <w:jc w:val="both"/>
+        <w:rPr>
+          <w:rFonts w:ascii="Arial" w:hAnsi="Arial" w:cs="Arial"/>
+          <w:b/>
+          <w:bCs/>
+          <w:sz w:val="22"/>
+          <w:szCs w:val="22"/>
+        </w:rPr>
+      </w:pPr>
+    </w:p>
+    <w:p>
+      <w:pPr>
+        <w:spacing w:line="480" w:lineRule="auto"/>
+        <w:jc w:val="both"/>
+        <w:rPr>
+          <w:rFonts w:ascii="Arial" w:hAnsi="Arial" w:cs="Arial"/>
+          <w:b/>
+          <w:bCs/>
+          <w:sz w:val="22"/>
+          <w:szCs w:val="22"/>
+        </w:rPr>
+      </w:pPr>
+      <w:r>
+        <w:rPr>
+          <w:rFonts w:ascii="Arial" w:hAnsi="Arial" w:cs="Arial"/>
+          <w:b/>
+          <w:bCs/>
+          <w:sz w:val="22"/>
+          <w:szCs w:val="22"/>
+        </w:rPr>
+        <w:t xml:space="preserve"> Figure 6 – Estimated effects of Investment rate on PB odds</w:t>
+      </w:r>
+    </w:p>
+    <w:p>
+      <w:pPr>
+        <w:spacing w:line="480" w:lineRule="auto"/>
+        <w:jc w:val="both"/>
+        <w:rPr>
+          <w:rFonts w:ascii="Arial" w:hAnsi="Arial" w:cs="Arial"/>
+          <w:b/>
+          <w:bCs/>
+          <w:noProof/>
+          <w:sz w:val="22"/>
+          <w:szCs w:val="22"/>
+        </w:rPr>
+      </w:pPr>
+    </w:p>
+    <w:p>
+      <w:pPr>
+        <w:spacing w:line="480" w:lineRule="auto"/>
+        <w:jc w:val="both"/>
+        <w:rPr>
+          <w:rFonts w:ascii="Arial" w:hAnsi="Arial" w:cs="Arial"/>
+          <w:b/>
+          <w:bCs/>
+          <w:noProof/>
+          <w:sz w:val="22"/>
+          <w:szCs w:val="22"/>
+        </w:rPr>
+      </w:pPr>
+      <w:r>
+        <w:rPr>
+          <w:rFonts w:ascii="Arial" w:hAnsi="Arial" w:cs="Arial"/>
+          <w:b/>
+          <w:bCs/>
+          <w:noProof/>
+          <w:sz w:val="22"/>
+          <w:szCs w:val="22"/>
+        </w:rPr>
+        <w:drawing>
+          <wp:inline distT="0" distB="0" distL="0" distR="0" wp14:anchorId="2CC6C4D4" wp14:editId="1F2AA034">
+            <wp:extent cx="4139192" cy="2877318"/>
+            <wp:effectExtent l="0" t="0" r="0" b="0"/>
+            <wp:docPr id="6" name="Imagem 6" descr="Gráfico, Gráfico de barras&#10;&#10;Descrição gerada automaticamente"/>
+            <wp:cNvGraphicFramePr>
+              <a:graphicFrameLocks xmlns:a="http://schemas.openxmlformats.org/drawingml/2006/main" noChangeAspect="1"/>
+            </wp:cNvGraphicFramePr>
+            <a:graphic xmlns:a="http://schemas.openxmlformats.org/drawingml/2006/main">
+              <a:graphicData uri="http://schemas.openxmlformats.org/drawingml/2006/picture">
+                <pic:pic xmlns:pic="http://schemas.openxmlformats.org/drawingml/2006/picture">
+                  <pic:nvPicPr>
+                    <pic:cNvPr id="6" name="Imagem 6" descr="Gráfico, Gráfico de barras&#10;&#10;Descrição gerada automaticamente"/>
                     <pic:cNvPicPr/>
                   </pic:nvPicPr>
                   <pic:blipFill>
@@ -7712,8 +8408,6 @@
           <w:szCs w:val="22"/>
         </w:rPr>
       </w:pPr>
-      <w:commentRangeStart w:id="11"/>
-      <w:commentRangeStart w:id="12"/>
       <w:r>
         <w:rPr>
           <w:rFonts w:ascii="Arial" w:hAnsi="Arial" w:cs="Arial"/>
@@ -7732,7 +8426,25 @@
           <w:sz w:val="22"/>
           <w:szCs w:val="22"/>
         </w:rPr>
-        <w:t xml:space="preserve"> model 2 (</w:t>
+        <w:t xml:space="preserve"> </w:t>
+      </w:r>
+      <w:r>
+        <w:rPr>
+          <w:rFonts w:ascii="Arial" w:hAnsi="Arial" w:cs="Arial"/>
+          <w:noProof/>
+          <w:sz w:val="22"/>
+          <w:szCs w:val="22"/>
+        </w:rPr>
+        <w:t>expected values of model 2</w:t>
+      </w:r>
+      <w:r>
+        <w:rPr>
+          <w:rFonts w:ascii="Arial" w:hAnsi="Arial" w:cs="Arial"/>
+          <w:noProof/>
+          <w:sz w:val="22"/>
+          <w:szCs w:val="22"/>
+        </w:rPr>
+        <w:t xml:space="preserve"> 2 (</w:t>
       </w:r>
       <w:r>
         <w:rPr>
@@ -7742,25 +8454,23 @@
         </w:rPr>
         <w:t>appendix</w:t>
       </w:r>
-      <w:ins w:id="13" w:author="Autor">
-        <w:r>
-          <w:rPr>
-            <w:rFonts w:ascii="Arial" w:hAnsi="Arial" w:cs="Arial"/>
-            <w:sz w:val="22"/>
-            <w:szCs w:val="22"/>
-          </w:rPr>
-          <w:t xml:space="preserve"> - </w:t>
-        </w:r>
-        <w:r>
-          <w:rPr>
-            <w:rFonts w:ascii="Arial" w:hAnsi="Arial" w:cs="Arial"/>
-            <w:noProof/>
-            <w:sz w:val="22"/>
-            <w:szCs w:val="22"/>
-          </w:rPr>
-          <w:t>Table 2</w:t>
-        </w:r>
-      </w:ins>
+      <w:r>
+        <w:rPr>
+          <w:rFonts w:ascii="Arial" w:hAnsi="Arial" w:cs="Arial"/>
+          <w:sz w:val="22"/>
+          <w:szCs w:val="22"/>
+        </w:rPr>
+        <w:t xml:space="preserve"> - </w:t>
+      </w:r>
+      <w:r>
+        <w:rPr>
+          <w:rFonts w:ascii="Arial" w:hAnsi="Arial" w:cs="Arial"/>
+          <w:noProof/>
+          <w:sz w:val="22"/>
+          <w:szCs w:val="22"/>
+        </w:rPr>
+        <w:t>Table 2</w:t>
+      </w:r>
       <w:r>
         <w:rPr>
           <w:rFonts w:ascii="Arial" w:hAnsi="Arial" w:cs="Arial"/>
@@ -7769,726 +8479,6 @@
           <w:szCs w:val="22"/>
         </w:rPr>
         <w:t>)</w:t>
-      </w:r>
-      <w:commentRangeEnd w:id="11"/>
-      <w:r>
-        <w:rPr>
-          <w:rStyle w:val="Refdecomentrio"/>
-          <w:lang w:eastAsia="pt-BR"/>
-        </w:rPr>
-        <w:commentReference w:id="11"/>
-      </w:r>
-      <w:commentRangeEnd w:id="12"/>
-      <w:r>
-        <w:rPr>
-          <w:rStyle w:val="Refdecomentrio"/>
-          <w:lang w:eastAsia="pt-BR"/>
-        </w:rPr>
-        <w:commentReference w:id="12"/>
-      </w:r>
-    </w:p>
-    <w:p>
-      <w:pPr>
-        <w:spacing w:line="480" w:lineRule="auto"/>
-        <w:jc w:val="both"/>
-        <w:rPr>
-          <w:rFonts w:ascii="Arial" w:hAnsi="Arial" w:cs="Arial"/>
-          <w:sz w:val="22"/>
-          <w:szCs w:val="22"/>
-        </w:rPr>
-      </w:pPr>
-    </w:p>
-    <w:p>
-      <w:pPr>
-        <w:spacing w:line="480" w:lineRule="auto"/>
-        <w:jc w:val="both"/>
-        <w:rPr>
-          <w:rFonts w:ascii="Arial" w:hAnsi="Arial" w:cs="Arial"/>
-          <w:b/>
-          <w:bCs/>
-          <w:sz w:val="22"/>
-          <w:szCs w:val="22"/>
-        </w:rPr>
-      </w:pPr>
-      <w:r>
-        <w:rPr>
-          <w:rFonts w:ascii="Arial" w:hAnsi="Arial" w:cs="Arial"/>
-          <w:b/>
-          <w:bCs/>
-          <w:sz w:val="22"/>
-          <w:szCs w:val="22"/>
-        </w:rPr>
-        <w:t>Figure 4 – PB and administrative continuity</w:t>
-      </w:r>
-    </w:p>
-    <w:p>
-      <w:pPr>
-        <w:spacing w:line="480" w:lineRule="auto"/>
-        <w:jc w:val="both"/>
-        <w:rPr>
-          <w:rFonts w:ascii="Arial" w:hAnsi="Arial" w:cs="Arial"/>
-          <w:b/>
-          <w:bCs/>
-          <w:noProof/>
-          <w:sz w:val="22"/>
-          <w:szCs w:val="22"/>
-        </w:rPr>
-      </w:pPr>
-      <w:r>
-        <w:rPr>
-          <w:rFonts w:ascii="Arial" w:hAnsi="Arial" w:cs="Arial"/>
-          <w:b/>
-          <w:bCs/>
-          <w:noProof/>
-          <w:sz w:val="22"/>
-          <w:szCs w:val="22"/>
-        </w:rPr>
-        <w:lastRenderedPageBreak/>
-        <w:drawing>
-          <wp:inline distT="0" distB="0" distL="0" distR="0" wp14:anchorId="119AA1B0" wp14:editId="0672E79B">
-            <wp:extent cx="4139192" cy="2877318"/>
-            <wp:effectExtent l="0" t="0" r="0" b="0"/>
-            <wp:docPr id="4" name="Imagem 4" descr="Gráfico, Gráfico de caixa estreita&#10;&#10;Descrição gerada automaticamente"/>
-            <wp:cNvGraphicFramePr>
-              <a:graphicFrameLocks xmlns:a="http://schemas.openxmlformats.org/drawingml/2006/main" noChangeAspect="1"/>
-            </wp:cNvGraphicFramePr>
-            <a:graphic xmlns:a="http://schemas.openxmlformats.org/drawingml/2006/main">
-              <a:graphicData uri="http://schemas.openxmlformats.org/drawingml/2006/picture">
-                <pic:pic xmlns:pic="http://schemas.openxmlformats.org/drawingml/2006/picture">
-                  <pic:nvPicPr>
-                    <pic:cNvPr id="4" name="Imagem 4" descr="Gráfico, Gráfico de caixa estreita&#10;&#10;Descrição gerada automaticamente"/>
-                    <pic:cNvPicPr/>
-                  </pic:nvPicPr>
-                  <pic:blipFill>
-                    <a:blip r:embed="rId14"/>
-                    <a:stretch>
-                      <a:fillRect/>
-                    </a:stretch>
-                  </pic:blipFill>
-                  <pic:spPr>
-                    <a:xfrm>
-                      <a:off x="0" y="0"/>
-                      <a:ext cx="4139192" cy="2877318"/>
-                    </a:xfrm>
-                    <a:prstGeom prst="rect">
-                      <a:avLst/>
-                    </a:prstGeom>
-                  </pic:spPr>
-                </pic:pic>
-              </a:graphicData>
-            </a:graphic>
-          </wp:inline>
-        </w:drawing>
-      </w:r>
-    </w:p>
-    <w:p>
-      <w:pPr>
-        <w:spacing w:line="480" w:lineRule="auto"/>
-        <w:jc w:val="both"/>
-        <w:rPr>
-          <w:rFonts w:ascii="Arial" w:hAnsi="Arial" w:cs="Arial"/>
-          <w:sz w:val="22"/>
-          <w:szCs w:val="22"/>
-        </w:rPr>
-      </w:pPr>
-      <w:commentRangeStart w:id="14"/>
-      <w:commentRangeStart w:id="15"/>
-      <w:r>
-        <w:rPr>
-          <w:rFonts w:ascii="Arial" w:hAnsi="Arial" w:cs="Arial"/>
-          <w:b/>
-          <w:bCs/>
-          <w:noProof/>
-          <w:sz w:val="22"/>
-          <w:szCs w:val="22"/>
-        </w:rPr>
-        <w:t>Source:</w:t>
-      </w:r>
-      <w:r>
-        <w:rPr>
-          <w:rFonts w:ascii="Arial" w:hAnsi="Arial" w:cs="Arial"/>
-          <w:noProof/>
-          <w:sz w:val="22"/>
-          <w:szCs w:val="22"/>
-        </w:rPr>
-        <w:t xml:space="preserve"> model 2 (</w:t>
-      </w:r>
-      <w:r>
-        <w:rPr>
-          <w:rFonts w:ascii="Arial" w:hAnsi="Arial" w:cs="Arial"/>
-          <w:sz w:val="22"/>
-          <w:szCs w:val="22"/>
-        </w:rPr>
-        <w:t>appendix</w:t>
-      </w:r>
-      <w:ins w:id="16" w:author="Autor">
-        <w:r>
-          <w:rPr>
-            <w:rFonts w:ascii="Arial" w:hAnsi="Arial" w:cs="Arial"/>
-            <w:sz w:val="22"/>
-            <w:szCs w:val="22"/>
-          </w:rPr>
-          <w:t xml:space="preserve"> - </w:t>
-        </w:r>
-        <w:r>
-          <w:rPr>
-            <w:rFonts w:ascii="Arial" w:hAnsi="Arial" w:cs="Arial"/>
-            <w:noProof/>
-            <w:sz w:val="22"/>
-            <w:szCs w:val="22"/>
-          </w:rPr>
-          <w:t>Table 2</w:t>
-        </w:r>
-      </w:ins>
-      <w:r>
-        <w:rPr>
-          <w:rFonts w:ascii="Arial" w:hAnsi="Arial" w:cs="Arial"/>
-          <w:noProof/>
-          <w:sz w:val="22"/>
-          <w:szCs w:val="22"/>
-        </w:rPr>
-        <w:t>)</w:t>
-      </w:r>
-      <w:commentRangeEnd w:id="14"/>
-      <w:r>
-        <w:rPr>
-          <w:rStyle w:val="Refdecomentrio"/>
-          <w:lang w:eastAsia="pt-BR"/>
-        </w:rPr>
-        <w:commentReference w:id="14"/>
-      </w:r>
-      <w:commentRangeEnd w:id="15"/>
-      <w:r>
-        <w:rPr>
-          <w:rStyle w:val="Refdecomentrio"/>
-          <w:lang w:eastAsia="pt-BR"/>
-        </w:rPr>
-        <w:commentReference w:id="15"/>
-      </w:r>
-    </w:p>
-    <w:p>
-      <w:pPr>
-        <w:spacing w:line="480" w:lineRule="auto"/>
-        <w:jc w:val="both"/>
-        <w:rPr>
-          <w:rFonts w:ascii="Arial" w:hAnsi="Arial" w:cs="Arial"/>
-          <w:sz w:val="22"/>
-          <w:szCs w:val="22"/>
-        </w:rPr>
-      </w:pPr>
-    </w:p>
-    <w:p>
-      <w:pPr>
-        <w:spacing w:line="480" w:lineRule="auto"/>
-        <w:ind w:firstLine="720"/>
-        <w:jc w:val="both"/>
-        <w:rPr>
-          <w:rFonts w:ascii="Arial" w:hAnsi="Arial" w:cs="Arial"/>
-          <w:sz w:val="22"/>
-          <w:szCs w:val="22"/>
-        </w:rPr>
-      </w:pPr>
-      <w:r>
-        <w:rPr>
-          <w:rFonts w:ascii="Arial" w:hAnsi="Arial" w:cs="Arial"/>
-          <w:b/>
-          <w:bCs/>
-          <w:sz w:val="22"/>
-          <w:szCs w:val="22"/>
-        </w:rPr>
-        <w:t>Population.</w:t>
-      </w:r>
-      <w:r>
-        <w:rPr>
-          <w:rFonts w:ascii="Arial" w:hAnsi="Arial" w:cs="Arial"/>
-          <w:sz w:val="22"/>
-          <w:szCs w:val="22"/>
-        </w:rPr>
-        <w:t xml:space="preserve"> Looking at the population variable, it shows the tendency of PB to occur more often in large cities. In fact, the mere descriptive statistic shows that </w:t>
-      </w:r>
-      <w:r>
-        <w:rPr>
-          <w:rFonts w:ascii="Arial" w:hAnsi="Arial" w:cs="Arial"/>
-          <w:sz w:val="22"/>
-          <w:szCs w:val="22"/>
-        </w:rPr>
-        <w:t>8</w:t>
-      </w:r>
-      <w:r>
-        <w:rPr>
-          <w:rFonts w:ascii="Arial" w:hAnsi="Arial" w:cs="Arial"/>
-          <w:sz w:val="22"/>
-          <w:szCs w:val="22"/>
-        </w:rPr>
-        <w:t>8</w:t>
-      </w:r>
-      <w:r>
-        <w:rPr>
-          <w:rFonts w:ascii="Arial" w:hAnsi="Arial" w:cs="Arial"/>
-          <w:sz w:val="22"/>
-          <w:szCs w:val="22"/>
-        </w:rPr>
-        <w:t>% of Brazilian municipalities with more than 500,000 inhabitants have adopted PB at least once, a number that falls sharply as the population size decreases. This may help to explain how PB became a famous showcase program, even though it does not have a massive diffusion in Brazilian municipalities. Before 2003, PT also concentrated its presence in medium and large cities, a fact that changes after it takes federal office, when the party begins to spread to small towns. Figure 2 displays the interaction between the PT and the municipal population, before and after 2003. It shows that the PT effect decreases in small and medium-sized cities. In cities with more than 1 million inhabitants, PT influence over PB adoption remained at a level of 80% for the whole period.  In figure 3 we have extended the analysis by comparing the chances of PB adoption in cities with PT mayors, other left-wing mayors, and centrist or right-wing parties. It can be seen that the OP is strongly correlated with leftist parties, especially in big cities.</w:t>
-      </w:r>
-    </w:p>
-    <w:p>
-      <w:pPr>
-        <w:spacing w:line="480" w:lineRule="auto"/>
-        <w:ind w:firstLine="720"/>
-        <w:jc w:val="both"/>
-        <w:rPr>
-          <w:rFonts w:ascii="Arial" w:hAnsi="Arial" w:cs="Arial"/>
-          <w:sz w:val="22"/>
-          <w:szCs w:val="22"/>
-        </w:rPr>
-      </w:pPr>
-    </w:p>
-    <w:p>
-      <w:pPr>
-        <w:spacing w:line="480" w:lineRule="auto"/>
-        <w:ind w:firstLine="720"/>
-        <w:jc w:val="both"/>
-        <w:rPr>
-          <w:rFonts w:ascii="Arial" w:hAnsi="Arial" w:cs="Arial"/>
-          <w:sz w:val="22"/>
-          <w:szCs w:val="22"/>
-        </w:rPr>
-      </w:pPr>
-      <w:r>
-        <w:rPr>
-          <w:rFonts w:ascii="Arial" w:hAnsi="Arial" w:cs="Arial"/>
-          <w:b/>
-          <w:bCs/>
-          <w:sz w:val="22"/>
-          <w:szCs w:val="22"/>
-        </w:rPr>
-        <w:t>Political Continuity:</w:t>
-      </w:r>
-      <w:r>
-        <w:rPr>
-          <w:rFonts w:ascii="Arial" w:hAnsi="Arial" w:cs="Arial"/>
-          <w:sz w:val="22"/>
-          <w:szCs w:val="22"/>
-        </w:rPr>
-        <w:t xml:space="preserve"> The political-administrative continuity analysis considers three variables: the continuity of the party and the mayor, and their interaction with PB adoption in the previous term (lagged dependent variable). We present thus four scenarios: (a) re-elected mayors who did not adopt PB in their first term; (b) re-elected mayors adopting PB in their first term; (c) Same party succession where the previous administration did not adopt PB; and, (d) Same party succession where the previous administration adopted PB. Figure 4 shows that re-elected mayors or parties who did not adopt PB in their first term, have a very low chance of adopting PB in the following one: around 6% and 12%, for mayors, 11% and 18%, for parties, with 95% confidence. The situation changes when the previous administration already adopted PB. In this case, the re-elected mayors have between a 29% and 41% chance of continuing PB, and a same party successor, between a 29% and 44% chance of keeping everything more constant. That is, even in the case of political continuity, the tendency of mayors is to abandon PB after the first adoption in more than half of the cases</w:t>
-      </w:r>
-      <w:r>
-        <w:rPr>
-          <w:rFonts w:ascii="Arial" w:hAnsi="Arial" w:cs="Arial"/>
-          <w:sz w:val="22"/>
-          <w:szCs w:val="22"/>
-          <w:vertAlign w:val="superscript"/>
-        </w:rPr>
-        <w:footnoteReference w:id="26"/>
-      </w:r>
-      <w:r>
-        <w:rPr>
-          <w:rFonts w:ascii="Arial" w:hAnsi="Arial" w:cs="Arial"/>
-          <w:sz w:val="22"/>
-          <w:szCs w:val="22"/>
-        </w:rPr>
-        <w:t>. Another important variable to analyze is the effect of accumulated years of PB adoption</w:t>
-      </w:r>
-      <w:r>
-        <w:rPr>
-          <w:rFonts w:ascii="Arial" w:hAnsi="Arial" w:cs="Arial"/>
-          <w:sz w:val="22"/>
-          <w:szCs w:val="22"/>
-        </w:rPr>
-        <w:t xml:space="preserve"> (PB Accumulative variable)</w:t>
-      </w:r>
-      <w:r>
-        <w:rPr>
-          <w:rFonts w:ascii="Arial" w:hAnsi="Arial" w:cs="Arial"/>
-          <w:sz w:val="22"/>
-          <w:szCs w:val="22"/>
-        </w:rPr>
-        <w:t>. As expected, the longer the program is implemented in the municipality, the greater its tendency for continuity: an increase of about 6.5% points in the chances of continuity for each accumulated year, regardless of changes of party or mayor.</w:t>
-      </w:r>
-    </w:p>
-    <w:p>
-      <w:pPr>
-        <w:spacing w:line="480" w:lineRule="auto"/>
-        <w:ind w:firstLine="720"/>
-        <w:jc w:val="both"/>
-        <w:rPr>
-          <w:rFonts w:ascii="Arial" w:hAnsi="Arial" w:cs="Arial"/>
-          <w:sz w:val="22"/>
-          <w:szCs w:val="22"/>
-        </w:rPr>
-      </w:pPr>
-    </w:p>
-    <w:p>
-      <w:pPr>
-        <w:spacing w:line="480" w:lineRule="auto"/>
-        <w:jc w:val="both"/>
-        <w:rPr>
-          <w:rFonts w:ascii="Arial" w:hAnsi="Arial" w:cs="Arial"/>
-          <w:b/>
-          <w:bCs/>
-          <w:sz w:val="22"/>
-          <w:szCs w:val="22"/>
-        </w:rPr>
-      </w:pPr>
-      <w:r>
-        <w:rPr>
-          <w:rFonts w:ascii="Arial" w:hAnsi="Arial" w:cs="Arial"/>
-          <w:b/>
-          <w:bCs/>
-          <w:sz w:val="22"/>
-          <w:szCs w:val="22"/>
-        </w:rPr>
-        <w:t>Figure 5 – Estimated effects of Budget per capita on PB probability</w:t>
-      </w:r>
-    </w:p>
-    <w:p>
-      <w:pPr>
-        <w:spacing w:line="480" w:lineRule="auto"/>
-        <w:jc w:val="both"/>
-        <w:rPr>
-          <w:rFonts w:ascii="Arial" w:hAnsi="Arial" w:cs="Arial"/>
-          <w:b/>
-          <w:bCs/>
-          <w:noProof/>
-          <w:sz w:val="22"/>
-          <w:szCs w:val="22"/>
-        </w:rPr>
-      </w:pPr>
-      <w:r>
-        <w:rPr>
-          <w:rFonts w:ascii="Arial" w:hAnsi="Arial" w:cs="Arial"/>
-          <w:b/>
-          <w:bCs/>
-          <w:noProof/>
-          <w:sz w:val="22"/>
-          <w:szCs w:val="22"/>
-        </w:rPr>
-        <w:lastRenderedPageBreak/>
-        <w:drawing>
-          <wp:inline distT="0" distB="0" distL="0" distR="0" wp14:anchorId="1E306A0D" wp14:editId="305196C8">
-            <wp:extent cx="4139192" cy="2877318"/>
-            <wp:effectExtent l="0" t="0" r="0" b="0"/>
-            <wp:docPr id="5" name="Imagem 5" descr="Gráfico&#10;&#10;Descrição gerada automaticamente"/>
-            <wp:cNvGraphicFramePr>
-              <a:graphicFrameLocks xmlns:a="http://schemas.openxmlformats.org/drawingml/2006/main" noChangeAspect="1"/>
-            </wp:cNvGraphicFramePr>
-            <a:graphic xmlns:a="http://schemas.openxmlformats.org/drawingml/2006/main">
-              <a:graphicData uri="http://schemas.openxmlformats.org/drawingml/2006/picture">
-                <pic:pic xmlns:pic="http://schemas.openxmlformats.org/drawingml/2006/picture">
-                  <pic:nvPicPr>
-                    <pic:cNvPr id="5" name="Imagem 5" descr="Gráfico&#10;&#10;Descrição gerada automaticamente"/>
-                    <pic:cNvPicPr/>
-                  </pic:nvPicPr>
-                  <pic:blipFill>
-                    <a:blip r:embed="rId15"/>
-                    <a:stretch>
-                      <a:fillRect/>
-                    </a:stretch>
-                  </pic:blipFill>
-                  <pic:spPr>
-                    <a:xfrm>
-                      <a:off x="0" y="0"/>
-                      <a:ext cx="4139192" cy="2877318"/>
-                    </a:xfrm>
-                    <a:prstGeom prst="rect">
-                      <a:avLst/>
-                    </a:prstGeom>
-                  </pic:spPr>
-                </pic:pic>
-              </a:graphicData>
-            </a:graphic>
-          </wp:inline>
-        </w:drawing>
-      </w:r>
-    </w:p>
-    <w:p>
-      <w:pPr>
-        <w:spacing w:line="480" w:lineRule="auto"/>
-        <w:jc w:val="both"/>
-        <w:rPr>
-          <w:rFonts w:ascii="Arial" w:hAnsi="Arial" w:cs="Arial"/>
-          <w:sz w:val="22"/>
-          <w:szCs w:val="22"/>
-        </w:rPr>
-      </w:pPr>
-      <w:commentRangeStart w:id="17"/>
-      <w:commentRangeStart w:id="18"/>
-      <w:r>
-        <w:rPr>
-          <w:rFonts w:ascii="Arial" w:hAnsi="Arial" w:cs="Arial"/>
-          <w:b/>
-          <w:bCs/>
-          <w:noProof/>
-          <w:sz w:val="22"/>
-          <w:szCs w:val="22"/>
-        </w:rPr>
-        <w:t>Source:</w:t>
-      </w:r>
-      <w:r>
-        <w:rPr>
-          <w:rFonts w:ascii="Arial" w:hAnsi="Arial" w:cs="Arial"/>
-          <w:noProof/>
-          <w:sz w:val="22"/>
-          <w:szCs w:val="22"/>
-        </w:rPr>
-        <w:t xml:space="preserve"> model 2 (</w:t>
-      </w:r>
-      <w:r>
-        <w:rPr>
-          <w:rFonts w:ascii="Arial" w:hAnsi="Arial" w:cs="Arial"/>
-          <w:sz w:val="22"/>
-          <w:szCs w:val="22"/>
-        </w:rPr>
-        <w:t>appendix</w:t>
-      </w:r>
-      <w:ins w:id="19" w:author="Autor">
-        <w:r>
-          <w:rPr>
-            <w:rFonts w:ascii="Arial" w:hAnsi="Arial" w:cs="Arial"/>
-            <w:sz w:val="22"/>
-            <w:szCs w:val="22"/>
-          </w:rPr>
-          <w:t xml:space="preserve"> - </w:t>
-        </w:r>
-        <w:r>
-          <w:rPr>
-            <w:rFonts w:ascii="Arial" w:hAnsi="Arial" w:cs="Arial"/>
-            <w:noProof/>
-            <w:sz w:val="22"/>
-            <w:szCs w:val="22"/>
-          </w:rPr>
-          <w:t>Table 2</w:t>
-        </w:r>
-      </w:ins>
-      <w:r>
-        <w:rPr>
-          <w:rFonts w:ascii="Arial" w:hAnsi="Arial" w:cs="Arial"/>
-          <w:noProof/>
-          <w:sz w:val="22"/>
-          <w:szCs w:val="22"/>
-        </w:rPr>
-        <w:t>)</w:t>
-      </w:r>
-      <w:commentRangeEnd w:id="17"/>
-      <w:r>
-        <w:rPr>
-          <w:rStyle w:val="Refdecomentrio"/>
-          <w:lang w:eastAsia="pt-BR"/>
-        </w:rPr>
-        <w:commentReference w:id="17"/>
-      </w:r>
-      <w:commentRangeEnd w:id="18"/>
-      <w:r>
-        <w:rPr>
-          <w:rStyle w:val="Refdecomentrio"/>
-          <w:lang w:eastAsia="pt-BR"/>
-        </w:rPr>
-        <w:commentReference w:id="18"/>
-      </w:r>
-    </w:p>
-    <w:p>
-      <w:pPr>
-        <w:spacing w:line="480" w:lineRule="auto"/>
-        <w:jc w:val="both"/>
-        <w:rPr>
-          <w:rFonts w:ascii="Arial" w:hAnsi="Arial" w:cs="Arial"/>
-          <w:sz w:val="22"/>
-          <w:szCs w:val="22"/>
-        </w:rPr>
-      </w:pPr>
-    </w:p>
-    <w:p>
-      <w:pPr>
-        <w:spacing w:line="480" w:lineRule="auto"/>
-        <w:jc w:val="both"/>
-        <w:rPr>
-          <w:rFonts w:ascii="Arial" w:hAnsi="Arial" w:cs="Arial"/>
-          <w:b/>
-          <w:bCs/>
-          <w:sz w:val="22"/>
-          <w:szCs w:val="22"/>
-        </w:rPr>
-      </w:pPr>
-    </w:p>
-    <w:p>
-      <w:pPr>
-        <w:spacing w:line="480" w:lineRule="auto"/>
-        <w:jc w:val="both"/>
-        <w:rPr>
-          <w:rFonts w:ascii="Arial" w:hAnsi="Arial" w:cs="Arial"/>
-          <w:b/>
-          <w:bCs/>
-          <w:sz w:val="22"/>
-          <w:szCs w:val="22"/>
-        </w:rPr>
-      </w:pPr>
-      <w:r>
-        <w:rPr>
-          <w:rFonts w:ascii="Arial" w:hAnsi="Arial" w:cs="Arial"/>
-          <w:b/>
-          <w:bCs/>
-          <w:sz w:val="22"/>
-          <w:szCs w:val="22"/>
-        </w:rPr>
-        <w:t xml:space="preserve"> Figure 6 – Estimated effects of Investment rate on PB odds</w:t>
-      </w:r>
-    </w:p>
-    <w:p>
-      <w:pPr>
-        <w:spacing w:line="480" w:lineRule="auto"/>
-        <w:jc w:val="both"/>
-        <w:rPr>
-          <w:rFonts w:ascii="Arial" w:hAnsi="Arial" w:cs="Arial"/>
-          <w:b/>
-          <w:bCs/>
-          <w:noProof/>
-          <w:sz w:val="22"/>
-          <w:szCs w:val="22"/>
-        </w:rPr>
-      </w:pPr>
-    </w:p>
-    <w:p>
-      <w:pPr>
-        <w:spacing w:line="480" w:lineRule="auto"/>
-        <w:jc w:val="both"/>
-        <w:rPr>
-          <w:rFonts w:ascii="Arial" w:hAnsi="Arial" w:cs="Arial"/>
-          <w:b/>
-          <w:bCs/>
-          <w:noProof/>
-          <w:sz w:val="22"/>
-          <w:szCs w:val="22"/>
-        </w:rPr>
-      </w:pPr>
-      <w:r>
-        <w:rPr>
-          <w:rFonts w:ascii="Arial" w:hAnsi="Arial" w:cs="Arial"/>
-          <w:b/>
-          <w:bCs/>
-          <w:noProof/>
-          <w:sz w:val="22"/>
-          <w:szCs w:val="22"/>
-        </w:rPr>
-        <w:drawing>
-          <wp:inline distT="0" distB="0" distL="0" distR="0" wp14:anchorId="2CC6C4D4" wp14:editId="1F2AA034">
-            <wp:extent cx="4139192" cy="2877318"/>
-            <wp:effectExtent l="0" t="0" r="0" b="0"/>
-            <wp:docPr id="6" name="Imagem 6" descr="Gráfico, Gráfico de barras&#10;&#10;Descrição gerada automaticamente"/>
-            <wp:cNvGraphicFramePr>
-              <a:graphicFrameLocks xmlns:a="http://schemas.openxmlformats.org/drawingml/2006/main" noChangeAspect="1"/>
-            </wp:cNvGraphicFramePr>
-            <a:graphic xmlns:a="http://schemas.openxmlformats.org/drawingml/2006/main">
-              <a:graphicData uri="http://schemas.openxmlformats.org/drawingml/2006/picture">
-                <pic:pic xmlns:pic="http://schemas.openxmlformats.org/drawingml/2006/picture">
-                  <pic:nvPicPr>
-                    <pic:cNvPr id="6" name="Imagem 6" descr="Gráfico, Gráfico de barras&#10;&#10;Descrição gerada automaticamente"/>
-                    <pic:cNvPicPr/>
-                  </pic:nvPicPr>
-                  <pic:blipFill>
-                    <a:blip r:embed="rId16"/>
-                    <a:stretch>
-                      <a:fillRect/>
-                    </a:stretch>
-                  </pic:blipFill>
-                  <pic:spPr>
-                    <a:xfrm>
-                      <a:off x="0" y="0"/>
-                      <a:ext cx="4139192" cy="2877318"/>
-                    </a:xfrm>
-                    <a:prstGeom prst="rect">
-                      <a:avLst/>
-                    </a:prstGeom>
-                  </pic:spPr>
-                </pic:pic>
-              </a:graphicData>
-            </a:graphic>
-          </wp:inline>
-        </w:drawing>
-      </w:r>
-    </w:p>
-    <w:p>
-      <w:pPr>
-        <w:spacing w:line="480" w:lineRule="auto"/>
-        <w:jc w:val="both"/>
-        <w:rPr>
-          <w:rFonts w:ascii="Arial" w:hAnsi="Arial" w:cs="Arial"/>
-          <w:sz w:val="22"/>
-          <w:szCs w:val="22"/>
-        </w:rPr>
-      </w:pPr>
-      <w:commentRangeStart w:id="20"/>
-      <w:commentRangeStart w:id="21"/>
-      <w:r>
-        <w:rPr>
-          <w:rFonts w:ascii="Arial" w:hAnsi="Arial" w:cs="Arial"/>
-          <w:b/>
-          <w:bCs/>
-          <w:noProof/>
-          <w:sz w:val="22"/>
-          <w:szCs w:val="22"/>
-        </w:rPr>
-        <w:t>Source:</w:t>
-      </w:r>
-      <w:r>
-        <w:rPr>
-          <w:rFonts w:ascii="Arial" w:hAnsi="Arial" w:cs="Arial"/>
-          <w:noProof/>
-          <w:sz w:val="22"/>
-          <w:szCs w:val="22"/>
-        </w:rPr>
-        <w:t xml:space="preserve"> model 2 (</w:t>
-      </w:r>
-      <w:r>
-        <w:rPr>
-          <w:rFonts w:ascii="Arial" w:hAnsi="Arial" w:cs="Arial"/>
-          <w:sz w:val="22"/>
-          <w:szCs w:val="22"/>
-        </w:rPr>
-        <w:t>appendix</w:t>
-      </w:r>
-      <w:ins w:id="22" w:author="Autor">
-        <w:r>
-          <w:rPr>
-            <w:rFonts w:ascii="Arial" w:hAnsi="Arial" w:cs="Arial"/>
-            <w:sz w:val="22"/>
-            <w:szCs w:val="22"/>
-          </w:rPr>
-          <w:t xml:space="preserve"> - </w:t>
-        </w:r>
-        <w:r>
-          <w:rPr>
-            <w:rFonts w:ascii="Arial" w:hAnsi="Arial" w:cs="Arial"/>
-            <w:noProof/>
-            <w:sz w:val="22"/>
-            <w:szCs w:val="22"/>
-          </w:rPr>
-          <w:t>Table 2</w:t>
-        </w:r>
-      </w:ins>
-      <w:r>
-        <w:rPr>
-          <w:rFonts w:ascii="Arial" w:hAnsi="Arial" w:cs="Arial"/>
-          <w:noProof/>
-          <w:sz w:val="22"/>
-          <w:szCs w:val="22"/>
-        </w:rPr>
-        <w:t>)</w:t>
-      </w:r>
-      <w:commentRangeEnd w:id="20"/>
-      <w:r>
-        <w:rPr>
-          <w:rStyle w:val="Refdecomentrio"/>
-          <w:lang w:eastAsia="pt-BR"/>
-        </w:rPr>
-        <w:commentReference w:id="20"/>
-      </w:r>
-      <w:commentRangeEnd w:id="21"/>
-      <w:r>
-        <w:rPr>
-          <w:rStyle w:val="Refdecomentrio"/>
-          <w:lang w:eastAsia="pt-BR"/>
-        </w:rPr>
-        <w:commentReference w:id="21"/>
       </w:r>
     </w:p>
     <w:p>
@@ -11907,7 +11897,7 @@
         </w:rPr>
         <w:t xml:space="preserve">(1), 154–188. </w:t>
       </w:r>
-      <w:hyperlink r:id="rId17" w:history="1">
+      <w:hyperlink r:id="rId14" w:history="1">
         <w:r>
           <w:rPr>
             <w:rStyle w:val="Hyperlink"/>
@@ -12069,7 +12059,7 @@
         </w:rPr>
         <w:t xml:space="preserve"> 50 (03): 772–78. </w:t>
       </w:r>
-      <w:hyperlink r:id="rId18" w:history="1">
+      <w:hyperlink r:id="rId15" w:history="1">
         <w:r>
           <w:rPr>
             <w:rStyle w:val="Hyperlink"/>
@@ -12289,7 +12279,7 @@
           <w:szCs w:val="22"/>
         </w:rPr>
       </w:pPr>
-      <w:bookmarkStart w:id="23" w:name="_Hlk42021171"/>
+      <w:bookmarkStart w:id="6" w:name="_Hlk42021171"/>
       <w:r>
         <w:rPr>
           <w:rFonts w:ascii="Arial" w:hAnsi="Arial" w:cs="Arial"/>
@@ -12299,7 +12289,7 @@
         <w:br w:type="page"/>
       </w:r>
     </w:p>
-    <w:bookmarkEnd w:id="23"/>
+    <w:bookmarkEnd w:id="6"/>
     <w:p>
       <w:pPr>
         <w:jc w:val="both"/>
@@ -12398,7 +12388,7 @@
                 <w:lang w:eastAsia="pt-BR"/>
               </w:rPr>
             </w:pPr>
-            <w:bookmarkStart w:id="24" w:name="_Hlk35281127"/>
+            <w:bookmarkStart w:id="7" w:name="_Hlk35281127"/>
             <w:r>
               <w:rPr>
                 <w:rFonts w:ascii="Arial" w:hAnsi="Arial" w:cs="Arial"/>
@@ -15255,7 +15245,7 @@
           </w:p>
         </w:tc>
       </w:tr>
-      <w:bookmarkEnd w:id="24"/>
+      <w:bookmarkEnd w:id="7"/>
     </w:tbl>
     <w:p>
       <w:pPr>
@@ -15364,7 +15354,7 @@
                 <w:lang w:eastAsia="pt-BR"/>
               </w:rPr>
             </w:pPr>
-            <w:bookmarkStart w:id="25" w:name="_Hlk35281159"/>
+            <w:bookmarkStart w:id="8" w:name="_Hlk35281159"/>
           </w:p>
         </w:tc>
         <w:tc>
@@ -18868,7 +18858,7 @@
         <w:t>p&lt;0.01</w:t>
       </w:r>
     </w:p>
-    <w:bookmarkEnd w:id="25"/>
+    <w:bookmarkEnd w:id="8"/>
     <w:p>
       <w:pPr>
         <w:rPr>
@@ -18885,8 +18875,8 @@
       </w:pPr>
     </w:p>
     <w:sectPr>
-      <w:headerReference w:type="default" r:id="rId19"/>
-      <w:footerReference w:type="default" r:id="rId20"/>
+      <w:headerReference w:type="default" r:id="rId16"/>
+      <w:footerReference w:type="default" r:id="rId17"/>
       <w:type w:val="continuous"/>
       <w:pgSz w:w="12240" w:h="15840"/>
       <w:pgMar w:top="1440" w:right="1797" w:bottom="1440" w:left="1797" w:header="720" w:footer="720" w:gutter="0"/>
@@ -18894,269 +18884,6 @@
     </w:sectPr>
   </w:body>
 </w:document>
-</file>
-
-<file path=word/comments.xml><?xml version="1.0" encoding="utf-8"?>
-<w:comments xmlns:wpc="http://schemas.microsoft.com/office/word/2010/wordprocessingCanvas" xmlns:cx="http://schemas.microsoft.com/office/drawing/2014/chartex" xmlns:cx1="http://schemas.microsoft.com/office/drawing/2015/9/8/chartex" xmlns:cx2="http://schemas.microsoft.com/office/drawing/2015/10/21/chartex" xmlns:cx3="http://schemas.microsoft.com/office/drawing/2016/5/9/chartex" xmlns:cx4="http://schemas.microsoft.com/office/drawing/2016/5/10/chartex" xmlns:cx5="http://schemas.microsoft.com/office/drawing/2016/5/11/chartex" xmlns:cx6="http://schemas.microsoft.com/office/drawing/2016/5/12/chartex" xmlns:cx7="http://schemas.microsoft.com/office/drawing/2016/5/13/chartex" xmlns:cx8="http://schemas.microsoft.com/office/drawing/2016/5/14/chartex" xmlns:mc="http://schemas.openxmlformats.org/markup-compatibility/2006" xmlns:aink="http://schemas.microsoft.com/office/drawing/2016/ink" xmlns:am3d="http://schemas.microsoft.com/office/drawing/2017/model3d" xmlns:o="urn:schemas-microsoft-com:office:office" xmlns:r="http://schemas.openxmlformats.org/officeDocument/2006/relationships" xmlns:m="http://schemas.openxmlformats.org/officeDocument/2006/math" xmlns:v="urn:schemas-microsoft-com:vml" xmlns:wp14="http://schemas.microsoft.com/office/word/2010/wordprocessingDrawing" xmlns:wp="http://schemas.openxmlformats.org/drawingml/2006/wordprocessingDrawing" xmlns:w10="urn:schemas-microsoft-com:office:word" xmlns:w="http://schemas.openxmlformats.org/wordprocessingml/2006/main" xmlns:w14="http://schemas.microsoft.com/office/word/2010/wordml" xmlns:w15="http://schemas.microsoft.com/office/word/2012/wordml" xmlns:w16cex="http://schemas.microsoft.com/office/word/2018/wordml/cex" xmlns:w16cid="http://schemas.microsoft.com/office/word/2016/wordml/cid" xmlns:w16="http://schemas.microsoft.com/office/word/2018/wordml" xmlns:w16sdtdh="http://schemas.microsoft.com/office/word/2020/wordml/sdtdatahash" xmlns:w16se="http://schemas.microsoft.com/office/word/2015/wordml/symex" xmlns:wpg="http://schemas.microsoft.com/office/word/2010/wordprocessingGroup" xmlns:wpi="http://schemas.microsoft.com/office/word/2010/wordprocessingInk" xmlns:wne="http://schemas.microsoft.com/office/word/2006/wordml" xmlns:wps="http://schemas.microsoft.com/office/word/2010/wordprocessingShape" mc:Ignorable="w14 w15 w16se w16cid w16 w16cex w16sdtdh wp14">
-  <w:comment w:id="8" w:author="Autor" w:initials="A">
-    <w:p>
-      <w:pPr>
-        <w:pStyle w:val="Textodecomentrio"/>
-      </w:pPr>
-      <w:r>
-        <w:rPr>
-          <w:rStyle w:val="Refdecomentrio"/>
-        </w:rPr>
-        <w:annotationRef/>
-      </w:r>
-      <w:r>
-        <w:t>Trata-se da tabela “Party Appendix”?</w:t>
-      </w:r>
-    </w:p>
-  </w:comment>
-  <w:comment w:id="9" w:author="Autor" w:initials="A">
-    <w:p>
-      <w:pPr>
-        <w:pStyle w:val="Textodecomentrio"/>
-      </w:pPr>
-      <w:r>
-        <w:rPr>
-          <w:rStyle w:val="Refdecomentrio"/>
-        </w:rPr>
-        <w:annotationRef/>
-      </w:r>
-      <w:r>
-        <w:t xml:space="preserve">Não, esse gráfico foi feito a partir dos valores preditos (yhat) do modelo de regressão 2, presente na tabela 2 do anexo presente neste document. O histograma do fundo foi feito a partir do banco de dados. Mais detalhes no nosso github: </w:t>
-      </w:r>
-      <w:hyperlink r:id="rId1" w:history="1">
-        <w:r>
-          <w:rPr>
-            <w:rStyle w:val="Hyperlink"/>
-          </w:rPr>
-          <w:t>https://github.com/Murilojunqueira/FinancasParticipacao2018</w:t>
-        </w:r>
-      </w:hyperlink>
-      <w:r>
-        <w:t xml:space="preserve"> </w:t>
-      </w:r>
-    </w:p>
-    <w:p>
-      <w:pPr>
-        <w:pStyle w:val="Textodecomentrio"/>
-      </w:pPr>
-    </w:p>
-    <w:p>
-      <w:pPr>
-        <w:pStyle w:val="Textodecomentrio"/>
-      </w:pPr>
-      <w:r>
-        <w:t>Ver o arquivo “src/Models.R”</w:t>
-      </w:r>
-    </w:p>
-  </w:comment>
-  <w:comment w:id="11" w:author="Autor" w:initials="A">
-    <w:p>
-      <w:pPr>
-        <w:pStyle w:val="Textodecomentrio"/>
-      </w:pPr>
-      <w:r>
-        <w:rPr>
-          <w:rStyle w:val="Refdecomentrio"/>
-        </w:rPr>
-        <w:annotationRef/>
-      </w:r>
-      <w:r>
-        <w:rPr>
-          <w:rStyle w:val="Refdecomentrio"/>
-        </w:rPr>
-        <w:annotationRef/>
-      </w:r>
-      <w:r>
-        <w:t>Trata-se da tabela “Party Appendix”?</w:t>
-      </w:r>
-    </w:p>
-    <w:p>
-      <w:pPr>
-        <w:pStyle w:val="Textodecomentrio"/>
-      </w:pPr>
-    </w:p>
-  </w:comment>
-  <w:comment w:id="12" w:author="Autor" w:initials="A">
-    <w:p>
-      <w:pPr>
-        <w:pStyle w:val="Textodecomentrio"/>
-      </w:pPr>
-      <w:r>
-        <w:rPr>
-          <w:rStyle w:val="Refdecomentrio"/>
-        </w:rPr>
-        <w:annotationRef/>
-      </w:r>
-      <w:r>
-        <w:t>Ver comentário acima, página 22.</w:t>
-      </w:r>
-    </w:p>
-  </w:comment>
-  <w:comment w:id="14" w:author="Autor" w:initials="A">
-    <w:p>
-      <w:pPr>
-        <w:pStyle w:val="Textodecomentrio"/>
-      </w:pPr>
-      <w:r>
-        <w:rPr>
-          <w:rStyle w:val="Refdecomentrio"/>
-        </w:rPr>
-        <w:annotationRef/>
-      </w:r>
-      <w:r>
-        <w:rPr>
-          <w:rStyle w:val="Refdecomentrio"/>
-        </w:rPr>
-        <w:annotationRef/>
-      </w:r>
-      <w:r>
-        <w:t>Trata-se da tabela “Party Appendix”?</w:t>
-      </w:r>
-    </w:p>
-    <w:p>
-      <w:pPr>
-        <w:pStyle w:val="Textodecomentrio"/>
-      </w:pPr>
-    </w:p>
-  </w:comment>
-  <w:comment w:id="15" w:author="Autor" w:initials="A">
-    <w:p>
-      <w:pPr>
-        <w:pStyle w:val="Textodecomentrio"/>
-      </w:pPr>
-      <w:r>
-        <w:rPr>
-          <w:rStyle w:val="Refdecomentrio"/>
-        </w:rPr>
-        <w:annotationRef/>
-      </w:r>
-      <w:r>
-        <w:t>Ver comentário acima, página 22.</w:t>
-      </w:r>
-    </w:p>
-  </w:comment>
-  <w:comment w:id="17" w:author="Autor" w:initials="A">
-    <w:p>
-      <w:pPr>
-        <w:pStyle w:val="Textodecomentrio"/>
-      </w:pPr>
-      <w:r>
-        <w:rPr>
-          <w:rStyle w:val="Refdecomentrio"/>
-        </w:rPr>
-        <w:annotationRef/>
-      </w:r>
-      <w:r>
-        <w:rPr>
-          <w:rStyle w:val="Refdecomentrio"/>
-        </w:rPr>
-        <w:annotationRef/>
-      </w:r>
-      <w:r>
-        <w:t>Trata-se da tabela “Party Appendix”?</w:t>
-      </w:r>
-    </w:p>
-    <w:p>
-      <w:pPr>
-        <w:pStyle w:val="Textodecomentrio"/>
-      </w:pPr>
-    </w:p>
-  </w:comment>
-  <w:comment w:id="18" w:author="Autor" w:initials="A">
-    <w:p>
-      <w:pPr>
-        <w:pStyle w:val="Textodecomentrio"/>
-      </w:pPr>
-      <w:r>
-        <w:rPr>
-          <w:rStyle w:val="Refdecomentrio"/>
-        </w:rPr>
-        <w:annotationRef/>
-      </w:r>
-      <w:r>
-        <w:t>Ver comentário acima, página 22.</w:t>
-      </w:r>
-    </w:p>
-  </w:comment>
-  <w:comment w:id="20" w:author="Autor" w:initials="A">
-    <w:p>
-      <w:pPr>
-        <w:pStyle w:val="Textodecomentrio"/>
-      </w:pPr>
-      <w:r>
-        <w:rPr>
-          <w:rStyle w:val="Refdecomentrio"/>
-        </w:rPr>
-        <w:annotationRef/>
-      </w:r>
-      <w:r>
-        <w:rPr>
-          <w:rStyle w:val="Refdecomentrio"/>
-        </w:rPr>
-        <w:annotationRef/>
-      </w:r>
-      <w:r>
-        <w:t>Trata-se da tabela “Party Appendix”?</w:t>
-      </w:r>
-    </w:p>
-    <w:p>
-      <w:pPr>
-        <w:pStyle w:val="Textodecomentrio"/>
-      </w:pPr>
-    </w:p>
-  </w:comment>
-  <w:comment w:id="21" w:author="Autor" w:initials="A">
-    <w:p>
-      <w:pPr>
-        <w:pStyle w:val="Textodecomentrio"/>
-      </w:pPr>
-      <w:r>
-        <w:rPr>
-          <w:rStyle w:val="Refdecomentrio"/>
-        </w:rPr>
-        <w:annotationRef/>
-      </w:r>
-      <w:r>
-        <w:t>Ver comentário acima, página 22.</w:t>
-      </w:r>
-    </w:p>
-  </w:comment>
-</w:comments>
-</file>
-
-<file path=word/commentsExtended.xml><?xml version="1.0" encoding="utf-8"?>
-<w15:commentsEx xmlns:wpc="http://schemas.microsoft.com/office/word/2010/wordprocessingCanvas" xmlns:cx="http://schemas.microsoft.com/office/drawing/2014/chartex" xmlns:cx1="http://schemas.microsoft.com/office/drawing/2015/9/8/chartex" xmlns:cx2="http://schemas.microsoft.com/office/drawing/2015/10/21/chartex" xmlns:cx3="http://schemas.microsoft.com/office/drawing/2016/5/9/chartex" xmlns:cx4="http://schemas.microsoft.com/office/drawing/2016/5/10/chartex" xmlns:cx5="http://schemas.microsoft.com/office/drawing/2016/5/11/chartex" xmlns:cx6="http://schemas.microsoft.com/office/drawing/2016/5/12/chartex" xmlns:cx7="http://schemas.microsoft.com/office/drawing/2016/5/13/chartex" xmlns:cx8="http://schemas.microsoft.com/office/drawing/2016/5/14/chartex" xmlns:mc="http://schemas.openxmlformats.org/markup-compatibility/2006" xmlns:aink="http://schemas.microsoft.com/office/drawing/2016/ink" xmlns:am3d="http://schemas.microsoft.com/office/drawing/2017/model3d" xmlns:o="urn:schemas-microsoft-com:office:office" xmlns:r="http://schemas.openxmlformats.org/officeDocument/2006/relationships" xmlns:m="http://schemas.openxmlformats.org/officeDocument/2006/math" xmlns:v="urn:schemas-microsoft-com:vml" xmlns:wp14="http://schemas.microsoft.com/office/word/2010/wordprocessingDrawing" xmlns:wp="http://schemas.openxmlformats.org/drawingml/2006/wordprocessingDrawing" xmlns:w10="urn:schemas-microsoft-com:office:word" xmlns:w="http://schemas.openxmlformats.org/wordprocessingml/2006/main" xmlns:w14="http://schemas.microsoft.com/office/word/2010/wordml" xmlns:w15="http://schemas.microsoft.com/office/word/2012/wordml" xmlns:w16cex="http://schemas.microsoft.com/office/word/2018/wordml/cex" xmlns:w16cid="http://schemas.microsoft.com/office/word/2016/wordml/cid" xmlns:w16="http://schemas.microsoft.com/office/word/2018/wordml" xmlns:w16sdtdh="http://schemas.microsoft.com/office/word/2020/wordml/sdtdatahash" xmlns:w16se="http://schemas.microsoft.com/office/word/2015/wordml/symex" xmlns:wpg="http://schemas.microsoft.com/office/word/2010/wordprocessingGroup" xmlns:wpi="http://schemas.microsoft.com/office/word/2010/wordprocessingInk" xmlns:wne="http://schemas.microsoft.com/office/word/2006/wordml" xmlns:wps="http://schemas.microsoft.com/office/word/2010/wordprocessingShape" mc:Ignorable="w14 w15 w16se w16cid w16 w16cex w16sdtdh wp14">
-  <w15:commentEx w15:paraId="0DF8A1A4" w15:done="0"/>
-  <w15:commentEx w15:paraId="0E067C59" w15:paraIdParent="0DF8A1A4" w15:done="0"/>
-  <w15:commentEx w15:paraId="05444C8A" w15:done="0"/>
-  <w15:commentEx w15:paraId="1F295084" w15:paraIdParent="05444C8A" w15:done="0"/>
-  <w15:commentEx w15:paraId="5637BDC9" w15:done="0"/>
-  <w15:commentEx w15:paraId="2CA9A13E" w15:paraIdParent="5637BDC9" w15:done="0"/>
-  <w15:commentEx w15:paraId="0F18F4E3" w15:done="0"/>
-  <w15:commentEx w15:paraId="488DD4F9" w15:paraIdParent="0F18F4E3" w15:done="0"/>
-  <w15:commentEx w15:paraId="3BBBA07D" w15:done="0"/>
-  <w15:commentEx w15:paraId="18F69CF2" w15:paraIdParent="3BBBA07D" w15:done="0"/>
-</w15:commentsEx>
-</file>
-
-<file path=word/commentsIds.xml><?xml version="1.0" encoding="utf-8"?>
-<w16cid:commentsIds xmlns:wpc="http://schemas.microsoft.com/office/word/2010/wordprocessingCanvas" xmlns:cx="http://schemas.microsoft.com/office/drawing/2014/chartex" xmlns:cx1="http://schemas.microsoft.com/office/drawing/2015/9/8/chartex" xmlns:cx2="http://schemas.microsoft.com/office/drawing/2015/10/21/chartex" xmlns:cx3="http://schemas.microsoft.com/office/drawing/2016/5/9/chartex" xmlns:cx4="http://schemas.microsoft.com/office/drawing/2016/5/10/chartex" xmlns:cx5="http://schemas.microsoft.com/office/drawing/2016/5/11/chartex" xmlns:cx6="http://schemas.microsoft.com/office/drawing/2016/5/12/chartex" xmlns:cx7="http://schemas.microsoft.com/office/drawing/2016/5/13/chartex" xmlns:cx8="http://schemas.microsoft.com/office/drawing/2016/5/14/chartex" xmlns:mc="http://schemas.openxmlformats.org/markup-compatibility/2006" xmlns:aink="http://schemas.microsoft.com/office/drawing/2016/ink" xmlns:am3d="http://schemas.microsoft.com/office/drawing/2017/model3d" xmlns:o="urn:schemas-microsoft-com:office:office" xmlns:r="http://schemas.openxmlformats.org/officeDocument/2006/relationships" xmlns:m="http://schemas.openxmlformats.org/officeDocument/2006/math" xmlns:v="urn:schemas-microsoft-com:vml" xmlns:wp14="http://schemas.microsoft.com/office/word/2010/wordprocessingDrawing" xmlns:wp="http://schemas.openxmlformats.org/drawingml/2006/wordprocessingDrawing" xmlns:w10="urn:schemas-microsoft-com:office:word" xmlns:w="http://schemas.openxmlformats.org/wordprocessingml/2006/main" xmlns:w14="http://schemas.microsoft.com/office/word/2010/wordml" xmlns:w15="http://schemas.microsoft.com/office/word/2012/wordml" xmlns:w16cex="http://schemas.microsoft.com/office/word/2018/wordml/cex" xmlns:w16cid="http://schemas.microsoft.com/office/word/2016/wordml/cid" xmlns:w16="http://schemas.microsoft.com/office/word/2018/wordml" xmlns:w16sdtdh="http://schemas.microsoft.com/office/word/2020/wordml/sdtdatahash" xmlns:w16se="http://schemas.microsoft.com/office/word/2015/wordml/symex" xmlns:wpg="http://schemas.microsoft.com/office/word/2010/wordprocessingGroup" xmlns:wpi="http://schemas.microsoft.com/office/word/2010/wordprocessingInk" xmlns:wne="http://schemas.microsoft.com/office/word/2006/wordml" xmlns:wps="http://schemas.microsoft.com/office/word/2010/wordprocessingShape" mc:Ignorable="w14 w15 w16se w16cid w16 w16cex w16sdtdh wp14">
-  <w16cid:commentId w16cid:paraId="0DF8A1A4" w16cid:durableId="24C683BF"/>
-  <w16cid:commentId w16cid:paraId="0E067C59" w16cid:durableId="24C7C6A4"/>
-  <w16cid:commentId w16cid:paraId="05444C8A" w16cid:durableId="24C683E3"/>
-  <w16cid:commentId w16cid:paraId="1F295084" w16cid:durableId="24C7C732"/>
-  <w16cid:commentId w16cid:paraId="5637BDC9" w16cid:durableId="24C683E8"/>
-  <w16cid:commentId w16cid:paraId="2CA9A13E" w16cid:durableId="24C7C741"/>
-  <w16cid:commentId w16cid:paraId="0F18F4E3" w16cid:durableId="24C683F4"/>
-  <w16cid:commentId w16cid:paraId="488DD4F9" w16cid:durableId="24C7C74A"/>
-  <w16cid:commentId w16cid:paraId="3BBBA07D" w16cid:durableId="24C683FF"/>
-  <w16cid:commentId w16cid:paraId="18F69CF2" w16cid:durableId="24C7C74D"/>
-</w16cid:commentsIds>
 </file>
 
 <file path=word/endnotes.xml><?xml version="1.0" encoding="utf-8"?>
@@ -19525,7 +19252,23 @@
           <w:sz w:val="20"/>
           <w:szCs w:val="20"/>
         </w:rPr>
-        <w:t xml:space="preserve"> Center parties are PMDB, PSDB and PV. Other Left-wing parties are PSB, PDT, PC do B and PSOL. All other cases (22 parties) are labeled as right-wing parties. Only cities with more than 50,000 people in 1996 were considered. Given that the 1992 election data is missing, we cannot show the 1996 party information. The complete list of party acronyms and their ideological classification is in the methodological appendix.</w:t>
+        <w:t xml:space="preserve"> Center parties are PMDB, PSDB and PV. Other Left-wing parties are PSB, PDT, PC do B and PSOL. All other cases (22 parties) are labeled as right-wing parties. Only cities with more than 50,000 people in 1996 were considered. Given that the 1992 election data is missing, we cannot show the 1996 party information. The complete list of party acronyms and their ideological classification is in the </w:t>
+      </w:r>
+      <w:r>
+        <w:rPr>
+          <w:rFonts w:ascii="Arial" w:hAnsi="Arial" w:cs="Arial"/>
+          <w:sz w:val="20"/>
+          <w:szCs w:val="20"/>
+        </w:rPr>
+        <w:t>paper git repo (see note 20 for repo link; file “doc/Tables/Party Appendix.docx” )</w:t>
+      </w:r>
+      <w:r>
+        <w:rPr>
+          <w:rFonts w:ascii="Arial" w:hAnsi="Arial" w:cs="Arial"/>
+          <w:sz w:val="20"/>
+          <w:szCs w:val="20"/>
+        </w:rPr>
+        <w:t>.</w:t>
       </w:r>
     </w:p>
     <w:p>
@@ -20215,72 +19958,17 @@
         </w:rPr>
         <w:t xml:space="preserve"> The complete database and model replication codes are available at: </w:t>
       </w:r>
-      <w:ins w:id="6" w:author="Autor">
-        <w:r>
-          <w:fldChar w:fldCharType="begin"/>
-        </w:r>
-        <w:r>
-          <w:instrText xml:space="preserve"> HYPERLINK "</w:instrText>
-        </w:r>
-        <w:r>
-          <w:instrText>https://github.com/Murilojunqueira/FinancasParticipacao2018</w:instrText>
-        </w:r>
-        <w:r>
-          <w:instrText xml:space="preserve">" </w:instrText>
-        </w:r>
-        <w:r>
-          <w:fldChar w:fldCharType="separate"/>
-        </w:r>
+      <w:hyperlink r:id="rId3" w:history="1">
         <w:r>
           <w:rPr>
             <w:rStyle w:val="Hyperlink"/>
           </w:rPr>
           <w:t>https://github.com/Murilojunqueira/FinancasParticipacao2018</w:t>
         </w:r>
-        <w:r>
-          <w:fldChar w:fldCharType="end"/>
-        </w:r>
-        <w:r>
-          <w:t xml:space="preserve"> </w:t>
-        </w:r>
-      </w:ins>
-      <w:del w:id="7" w:author="Autor">
-        <w:r>
-          <w:fldChar w:fldCharType="begin"/>
-        </w:r>
-        <w:r>
-          <w:delInstrText xml:space="preserve"> HYPERLINK "https://github.com/XXXX" </w:delInstrText>
-        </w:r>
-        <w:r>
-          <w:fldChar w:fldCharType="separate"/>
-        </w:r>
-        <w:r>
-          <w:rPr>
-            <w:rStyle w:val="Hyperlink"/>
-            <w:rFonts w:ascii="Arial" w:hAnsi="Arial" w:cs="Arial"/>
-            <w:sz w:val="20"/>
-            <w:szCs w:val="20"/>
-          </w:rPr>
-          <w:delText>https://github.com/XXXX</w:delText>
-        </w:r>
-        <w:r>
-          <w:rPr>
-            <w:rStyle w:val="Hyperlink"/>
-            <w:rFonts w:ascii="Arial" w:hAnsi="Arial" w:cs="Arial"/>
-            <w:sz w:val="20"/>
-            <w:szCs w:val="20"/>
-          </w:rPr>
-          <w:fldChar w:fldCharType="end"/>
-        </w:r>
-        <w:r>
-          <w:rPr>
-            <w:rFonts w:ascii="Arial" w:hAnsi="Arial" w:cs="Arial"/>
-            <w:sz w:val="20"/>
-            <w:szCs w:val="20"/>
-          </w:rPr>
-          <w:delText xml:space="preserve"> (omitted for blind review)</w:delText>
-        </w:r>
-      </w:del>
+      </w:hyperlink>
+      <w:r>
+        <w:t xml:space="preserve"> </w:t>
+      </w:r>
       <w:r>
         <w:rPr>
           <w:rFonts w:ascii="Arial" w:hAnsi="Arial" w:cs="Arial"/>
@@ -20382,7 +20070,7 @@
         </w:rPr>
         <w:t xml:space="preserve">For more information, go to: </w:t>
       </w:r>
-      <w:hyperlink r:id="rId3" w:history="1">
+      <w:hyperlink r:id="rId4" w:history="1">
         <w:r>
           <w:rPr>
             <w:rStyle w:val="Hyperlink"/>
@@ -20438,7 +20126,7 @@
         </w:rPr>
         <w:t xml:space="preserve">IPEA stands for “Instituto de Planejamento e Economia Aplicada”. For more information, go to: </w:t>
       </w:r>
-      <w:hyperlink r:id="rId4">
+      <w:hyperlink r:id="rId5">
         <w:r>
           <w:rPr>
             <w:rFonts w:ascii="Arial" w:hAnsi="Arial" w:cs="Arial"/>

</xml_diff>